<commit_message>
Added styles support for paragraphs
</commit_message>
<xml_diff>
--- a/target/advanced_formatting_and_chars_test.docx
+++ b/target/advanced_formatting_and_chars_test.docx
@@ -181,7 +181,7 @@
       <w:r>
         <w:rPr>
           <w:b w:val="false"/>
-          <w:i w:val="false"/>
+          <w:i w:val="true"/>
           <w:strike w:val="false"/>
         </w:rPr>
         <w:t>This is italic title</w:t>
@@ -201,8 +201,9 @@
       <w:r>
         <w:rPr>
           <w:b w:val="false"/>
-          <w:i w:val="false"/>
+          <w:i w:val="true"/>
           <w:strike w:val="false"/>
+          <w:color w:val="aaaaaa"/>
         </w:rPr>
         <w:t>This is subtitle</w:t>
       </w:r>
@@ -230,6 +231,34 @@
           <w:bottom w:val="single"/>
         </w:pBdr>
       </w:pPr>
+    </w:p>
+    <w:p>
+      <w:r>
+        <w:rPr>
+          <w:b w:val="false"/>
+          <w:i w:val="true"/>
+          <w:strike w:val="false"/>
+        </w:rPr>
+        <w:t>This is italic title</w:t>
+      </w:r>
+    </w:p>
+    <w:p>
+      <w:pPr>
+        <w:pBdr>
+          <w:bottom w:val="single"/>
+        </w:pBdr>
+      </w:pPr>
+    </w:p>
+    <w:p>
+      <w:r>
+        <w:rPr>
+          <w:b w:val="false"/>
+          <w:i w:val="true"/>
+          <w:strike w:val="false"/>
+          <w:color w:val="aaaaaa"/>
+        </w:rPr>
+        <w:t>This is subtitle</w:t>
+      </w:r>
     </w:p>
     <w:p>
       <w:r>

</xml_diff>

<commit_message>
Added Span and Highlight Support
</commit_message>
<xml_diff>
--- a/target/advanced_formatting_and_chars_test.docx
+++ b/target/advanced_formatting_and_chars_test.docx
@@ -2,7 +2,6 @@
 <file path=word/document.xml><?xml version="1.0" encoding="utf-8"?>
 <w:document xmlns:wpc="http://schemas.microsoft.com/office/word/2010/wordprocessingCanvas" xmlns:mc="http://schemas.openxmlformats.org/markup-compatibility/2006" xmlns:o="urn:schemas-microsoft-com:office:office" xmlns:r="http://schemas.openxmlformats.org/officeDocument/2006/relationships" xmlns:m="http://schemas.openxmlformats.org/officeDocument/2006/math" xmlns:v="urn:schemas-microsoft-com:vml" xmlns:wp14="http://schemas.microsoft.com/office/word/2010/wordprocessingDrawing" xmlns:wp="http://schemas.openxmlformats.org/drawingml/2006/wordprocessingDrawing" xmlns:w10="urn:schemas-microsoft-com:office:word" xmlns:w="http://schemas.openxmlformats.org/wordprocessingml/2006/main" xmlns:w14="http://schemas.microsoft.com/office/word/2010/wordml" xmlns:wpg="http://schemas.microsoft.com/office/word/2010/wordprocessingGroup" xmlns:wpi="http://schemas.microsoft.com/office/word/2010/wordprocessingInk" xmlns:wne="http://schemas.microsoft.com/office/word/2006/wordml" xmlns:wps="http://schemas.microsoft.com/office/word/2010/wordprocessingShape" mc:Ignorable="w14 wp14">
   <w:body>
-    <w:p/>
     <w:p>
       <w:r>
         <w:rPr>
@@ -221,8 +220,27 @@
           <w:b w:val="false"/>
           <w:i w:val="false"/>
           <w:strike w:val="false"/>
-        </w:rPr>
-        <w:t>This is highlighted in Yellow</w:t>
+          <w:highlight w:val="yellow"/>
+        </w:rPr>
+        <w:t>	This is highlighted in Yellow	</w:t>
+      </w:r>
+      <w:r>
+        <w:rPr>
+          <w:b w:val="false"/>
+          <w:i w:val="false"/>
+          <w:strike w:val="false"/>
+        </w:rPr>
+        <w:t>		This is not highlighted - second span.		</w:t>
+      </w:r>
+    </w:p>
+    <w:p>
+      <w:r>
+        <w:rPr>
+          <w:b w:val="false"/>
+          <w:i w:val="false"/>
+          <w:strike w:val="false"/>
+        </w:rPr>
+        <w:t xml:space="preserve"> Stand alone span </w:t>
       </w:r>
     </w:p>
     <w:p>

</xml_diff>